<commit_message>
13th week DB reoprt
</commit_message>
<xml_diff>
--- a/2-2. DB/과제/13주차/13주차 과제(학사관리).docx
+++ b/2-2. DB/과제/13주차/13주차 과제(학사관리).docx
@@ -351,13 +351,15 @@
           <w:rFonts w:ascii="굴림" w:eastAsia="굴림" w:cs="굴림"/>
           <w:b/>
           <w:bCs/>
-        </w:rPr>
-      </w:pPr>
-      <w:r>
-        <w:rPr>
-          <w:rFonts w:ascii="굴림" w:eastAsia="굴림" w:cs="굴림"/>
-          <w:b/>
-          <w:bCs/>
+          <w:color w:val="4F81BD" w:themeColor="accent1"/>
+        </w:rPr>
+      </w:pPr>
+      <w:r>
+        <w:rPr>
+          <w:rFonts w:ascii="굴림" w:eastAsia="굴림" w:cs="굴림"/>
+          <w:b/>
+          <w:bCs/>
+          <w:color w:val="4F81BD" w:themeColor="accent1"/>
         </w:rPr>
         <w:t>학과의 수를 검색하라.</w:t>
       </w:r>
@@ -609,17 +611,21 @@
           <w:rFonts w:ascii="굴림" w:eastAsia="굴림" w:cs="굴림"/>
           <w:b/>
           <w:bCs/>
-        </w:rPr>
-      </w:pPr>
-      <w:r>
-        <w:rPr>
-          <w:rFonts w:ascii="굴림" w:eastAsia="굴림" w:cs="굴림"/>
-          <w:b/>
-          <w:bCs/>
+          <w:color w:val="4F81BD" w:themeColor="accent1"/>
+        </w:rPr>
+      </w:pPr>
+      <w:bookmarkStart w:id="0" w:name="_Hlk73229037"/>
+      <w:r>
+        <w:rPr>
+          <w:rFonts w:ascii="굴림" w:eastAsia="굴림" w:cs="굴림"/>
+          <w:b/>
+          <w:bCs/>
+          <w:color w:val="4F81BD" w:themeColor="accent1"/>
         </w:rPr>
         <w:t>전기전자과 학생들의 평균 점수를 구해 학생들의 학번과 이름 평균 점수를 성적 순으로 검색하라.</w:t>
       </w:r>
     </w:p>
+    <w:bookmarkEnd w:id="0"/>
     <w:p>
       <w:pPr>
         <w:pStyle w:val="a8"/>
@@ -631,13 +637,15 @@
           <w:rFonts w:ascii="굴림" w:eastAsia="굴림" w:cs="굴림"/>
           <w:b/>
           <w:bCs/>
-        </w:rPr>
-      </w:pPr>
-      <w:r>
-        <w:rPr>
-          <w:rFonts w:ascii="굴림" w:eastAsia="굴림" w:cs="굴림"/>
-          <w:b/>
-          <w:bCs/>
+          <w:color w:val="4F81BD" w:themeColor="accent1"/>
+        </w:rPr>
+      </w:pPr>
+      <w:r>
+        <w:rPr>
+          <w:rFonts w:ascii="굴림" w:eastAsia="굴림" w:cs="굴림"/>
+          <w:b/>
+          <w:bCs/>
+          <w:color w:val="4F81BD" w:themeColor="accent1"/>
         </w:rPr>
         <w:t>과목번호 '110'의 과목 학년을 '3학년</w:t>
       </w:r>
@@ -647,6 +655,7 @@
           <w:rFonts w:ascii="굴림" w:eastAsia="굴림" w:cs="굴림"/>
           <w:b/>
           <w:bCs/>
+          <w:color w:val="4F81BD" w:themeColor="accent1"/>
         </w:rPr>
         <w:t>' 으로</w:t>
       </w:r>
@@ -656,6 +665,7 @@
           <w:rFonts w:ascii="굴림" w:eastAsia="굴림" w:cs="굴림"/>
           <w:b/>
           <w:bCs/>
+          <w:color w:val="4F81BD" w:themeColor="accent1"/>
         </w:rPr>
         <w:t xml:space="preserve"> 변경하라</w:t>
       </w:r>
@@ -671,13 +681,15 @@
           <w:rFonts w:ascii="굴림" w:eastAsia="굴림" w:cs="굴림"/>
           <w:b/>
           <w:bCs/>
-        </w:rPr>
-      </w:pPr>
-      <w:r>
-        <w:rPr>
-          <w:rFonts w:ascii="굴림" w:eastAsia="굴림" w:cs="굴림"/>
-          <w:b/>
-          <w:bCs/>
+          <w:color w:val="4F81BD" w:themeColor="accent1"/>
+        </w:rPr>
+      </w:pPr>
+      <w:r>
+        <w:rPr>
+          <w:rFonts w:ascii="굴림" w:eastAsia="굴림" w:cs="굴림"/>
+          <w:b/>
+          <w:bCs/>
+          <w:color w:val="4F81BD" w:themeColor="accent1"/>
         </w:rPr>
         <w:t>과목번호가 '101'인 과목의 점수들을 모두 5점 더하라</w:t>
       </w:r>
@@ -693,13 +705,15 @@
           <w:rFonts w:ascii="굴림" w:eastAsia="굴림" w:cs="굴림"/>
           <w:b/>
           <w:bCs/>
-        </w:rPr>
-      </w:pPr>
-      <w:r>
-        <w:rPr>
-          <w:rFonts w:ascii="굴림" w:eastAsia="굴림" w:cs="굴림"/>
-          <w:b/>
-          <w:bCs/>
+          <w:color w:val="4F81BD" w:themeColor="accent1"/>
+        </w:rPr>
+      </w:pPr>
+      <w:r>
+        <w:rPr>
+          <w:rFonts w:ascii="굴림" w:eastAsia="굴림" w:cs="굴림"/>
+          <w:b/>
+          <w:bCs/>
+          <w:color w:val="4F81BD" w:themeColor="accent1"/>
         </w:rPr>
         <w:t>기계요소설계 과목의 담당교수를 '김현준'</w:t>
       </w:r>
@@ -709,6 +723,7 @@
           <w:rFonts w:ascii="굴림" w:eastAsia="굴림" w:cs="굴림"/>
           <w:b/>
           <w:bCs/>
+          <w:color w:val="4F81BD" w:themeColor="accent1"/>
         </w:rPr>
         <w:t>으로</w:t>
       </w:r>
@@ -718,6 +733,7 @@
           <w:rFonts w:ascii="굴림" w:eastAsia="굴림" w:cs="굴림"/>
           <w:b/>
           <w:bCs/>
+          <w:color w:val="4F81BD" w:themeColor="accent1"/>
         </w:rPr>
         <w:t xml:space="preserve"> 변경하라</w:t>
       </w:r>
@@ -733,13 +749,15 @@
           <w:rFonts w:ascii="굴림" w:eastAsia="굴림" w:cs="굴림"/>
           <w:b/>
           <w:bCs/>
-        </w:rPr>
-      </w:pPr>
-      <w:r>
-        <w:rPr>
-          <w:rFonts w:ascii="굴림" w:eastAsia="굴림" w:cs="굴림"/>
-          <w:b/>
-          <w:bCs/>
+          <w:color w:val="4F81BD" w:themeColor="accent1"/>
+        </w:rPr>
+      </w:pPr>
+      <w:r>
+        <w:rPr>
+          <w:rFonts w:ascii="굴림" w:eastAsia="굴림" w:cs="굴림"/>
+          <w:b/>
+          <w:bCs/>
+          <w:color w:val="4F81BD" w:themeColor="accent1"/>
         </w:rPr>
         <w:t>기계요소설계 과목의 과목명을 '</w:t>
       </w:r>
@@ -749,6 +767,7 @@
           <w:rFonts w:ascii="굴림" w:eastAsia="굴림" w:cs="굴림"/>
           <w:b/>
           <w:bCs/>
+          <w:color w:val="4F81BD" w:themeColor="accent1"/>
         </w:rPr>
         <w:t>유공압공학</w:t>
       </w:r>
@@ -758,6 +777,7 @@
           <w:rFonts w:ascii="굴림" w:eastAsia="굴림" w:cs="굴림"/>
           <w:b/>
           <w:bCs/>
+          <w:color w:val="4F81BD" w:themeColor="accent1"/>
         </w:rPr>
         <w:t>'</w:t>
       </w:r>
@@ -767,6 +787,7 @@
           <w:rFonts w:ascii="굴림" w:eastAsia="굴림" w:cs="굴림"/>
           <w:b/>
           <w:bCs/>
+          <w:color w:val="4F81BD" w:themeColor="accent1"/>
         </w:rPr>
         <w:t>으로</w:t>
       </w:r>
@@ -776,6 +797,7 @@
           <w:rFonts w:ascii="굴림" w:eastAsia="굴림" w:cs="굴림"/>
           <w:b/>
           <w:bCs/>
+          <w:color w:val="4F81BD" w:themeColor="accent1"/>
         </w:rPr>
         <w:t xml:space="preserve"> 변경하라</w:t>
       </w:r>
@@ -791,13 +813,15 @@
           <w:rFonts w:ascii="굴림" w:eastAsia="굴림" w:cs="굴림"/>
           <w:b/>
           <w:bCs/>
-        </w:rPr>
-      </w:pPr>
-      <w:r>
-        <w:rPr>
-          <w:rFonts w:ascii="굴림" w:eastAsia="굴림" w:cs="굴림"/>
-          <w:b/>
-          <w:bCs/>
+          <w:color w:val="4F81BD" w:themeColor="accent1"/>
+        </w:rPr>
+      </w:pPr>
+      <w:r>
+        <w:rPr>
+          <w:rFonts w:ascii="굴림" w:eastAsia="굴림" w:cs="굴림"/>
+          <w:b/>
+          <w:bCs/>
+          <w:color w:val="4F81BD" w:themeColor="accent1"/>
         </w:rPr>
         <w:t>20093054 학번을 가진 학생의 학과를 '전기전자'로 변경하라</w:t>
       </w:r>

</xml_diff>